<commit_message>
Revert "Revert "seventh para""
This reverts commit 58230647a86f70381f814598995fe72424771cc2.
</commit_message>
<xml_diff>
--- a/file1.docx
+++ b/file1.docx
@@ -172,6 +172,32 @@
           <w:lang w:eastAsia="en-IN"/>
         </w:rPr>
       </w:pPr>
+      <w:r>
+        <w:rPr>
+          <w:rFonts w:ascii="Nunito Sans" w:hAnsi="Nunito Sans"/>
+          <w:color w:val="6C6D74"/>
+          <w:shd w:val="clear" w:color="auto" w:fill="FFFFFF"/>
+        </w:rPr>
+        <w:t xml:space="preserve">The plasma protein therapeutics industry supports volunteerism donation in all of its forms. Source plasma donation and blood donation are critically important activities that contribute to saving lives. Source plasma and recovered plasma are used to produce therapies that treat people with rare, chronic diseases and disorders such as primary immunodeficiency, </w:t>
+      </w:r>
+      <w:proofErr w:type="spellStart"/>
+      <w:r>
+        <w:rPr>
+          <w:rFonts w:ascii="Nunito Sans" w:hAnsi="Nunito Sans"/>
+          <w:color w:val="6C6D74"/>
+          <w:shd w:val="clear" w:color="auto" w:fill="FFFFFF"/>
+        </w:rPr>
+        <w:t>hemophilia</w:t>
+      </w:r>
+      <w:proofErr w:type="spellEnd"/>
+      <w:r>
+        <w:rPr>
+          <w:rFonts w:ascii="Nunito Sans" w:hAnsi="Nunito Sans"/>
+          <w:color w:val="6C6D74"/>
+          <w:shd w:val="clear" w:color="auto" w:fill="FFFFFF"/>
+        </w:rPr>
+        <w:t xml:space="preserve"> and a genetic lung disease, as well as in the treatment of trauma, burns and shock.</w:t>
+      </w:r>
     </w:p>
     <w:sectPr>
       <w:pgSz w:w="11906" w:h="16838"/>

</xml_diff>